<commit_message>
alfons fixa detta nu
</commit_message>
<xml_diff>
--- a/lab2/Uppgift_3/Inlamning_3_komplettering.docx
+++ b/lab2/Uppgift_3/Inlamning_3_komplettering.docx
@@ -291,12 +291,14 @@
                 <w:lang w:val="sv-SE"/>
               </w:rPr>
             </w:pPr>
+            <w:proofErr w:type="spellStart"/>
             <w:r>
               <w:rPr>
                 <w:lang w:val="sv-SE"/>
               </w:rPr>
               <w:t>Konnektiv</w:t>
             </w:r>
+            <w:proofErr w:type="spellEnd"/>
           </w:p>
         </w:tc>
       </w:tr>
@@ -593,11 +595,19 @@
           <w:lang w:val="sv-SE"/>
         </w:rPr>
       </w:pPr>
-      <w:r>
-        <w:rPr>
-          <w:lang w:val="sv-SE"/>
-        </w:rPr>
-        <w:t>geni(Einstein)</w:t>
+      <w:proofErr w:type="gramStart"/>
+      <w:r>
+        <w:rPr>
+          <w:lang w:val="sv-SE"/>
+        </w:rPr>
+        <w:t>geni(</w:t>
+      </w:r>
+      <w:proofErr w:type="gramEnd"/>
+      <w:r>
+        <w:rPr>
+          <w:lang w:val="sv-SE"/>
+        </w:rPr>
+        <w:t>Einstein)</w:t>
       </w:r>
       <w:r>
         <w:rPr>
@@ -725,7 +735,14 @@
         <w:rPr>
           <w:lang w:val="sv-SE"/>
         </w:rPr>
-        <w:t>x(f</w:t>
+        <w:t>x(</w:t>
+      </w:r>
+      <w:proofErr w:type="spellStart"/>
+      <w:r>
+        <w:rPr>
+          <w:lang w:val="sv-SE"/>
+        </w:rPr>
+        <w:t>f</w:t>
       </w:r>
       <w:r>
         <w:rPr>
@@ -737,7 +754,14 @@
         <w:rPr>
           <w:lang w:val="sv-SE"/>
         </w:rPr>
-        <w:t>reSinTid(x)</w:t>
+        <w:t>reSinTid</w:t>
+      </w:r>
+      <w:proofErr w:type="spellEnd"/>
+      <w:r>
+        <w:rPr>
+          <w:lang w:val="sv-SE"/>
+        </w:rPr>
+        <w:t>(x)</w:t>
       </w:r>
       <w:r>
         <w:rPr>
@@ -864,6 +888,8 @@
           <w:lang w:val="sv-SE"/>
         </w:rPr>
       </w:pPr>
+      <w:proofErr w:type="spellStart"/>
+      <w:proofErr w:type="gramStart"/>
       <w:r>
         <w:rPr>
           <w:lang w:val="sv-SE"/>
@@ -880,7 +906,21 @@
         <w:rPr>
           <w:lang w:val="sv-SE"/>
         </w:rPr>
-        <w:t>reSinTid(Einstein)</w:t>
+        <w:t>reSinTid</w:t>
+      </w:r>
+      <w:proofErr w:type="spellEnd"/>
+      <w:r>
+        <w:rPr>
+          <w:lang w:val="sv-SE"/>
+        </w:rPr>
+        <w:t>(</w:t>
+      </w:r>
+      <w:proofErr w:type="gramEnd"/>
+      <w:r>
+        <w:rPr>
+          <w:lang w:val="sv-SE"/>
+        </w:rPr>
+        <w:t>Einstein)</w:t>
       </w:r>
       <w:r>
         <w:rPr>
@@ -889,6 +929,7 @@
         </w:rPr>
         <w:t>∧</w:t>
       </w:r>
+      <w:proofErr w:type="spellStart"/>
       <w:r>
         <w:rPr>
           <w:lang w:val="sv-SE"/>
@@ -905,7 +946,14 @@
         <w:rPr>
           <w:lang w:val="sv-SE"/>
         </w:rPr>
-        <w:t>reSinTid(Turing)</w:t>
+        <w:t>reSinTid</w:t>
+      </w:r>
+      <w:proofErr w:type="spellEnd"/>
+      <w:r>
+        <w:rPr>
+          <w:lang w:val="sv-SE"/>
+        </w:rPr>
+        <w:t>(Turing)</w:t>
       </w:r>
     </w:p>
     <w:p>
@@ -987,7 +1035,21 @@
         <w:rPr>
           <w:lang w:val="sv-SE"/>
         </w:rPr>
-        <w:t>¬nobelpristagare(Turing)</w:t>
+        <w:t>¬</w:t>
+      </w:r>
+      <w:proofErr w:type="gramStart"/>
+      <w:r>
+        <w:rPr>
+          <w:lang w:val="sv-SE"/>
+        </w:rPr>
+        <w:t>nobelpristagare(</w:t>
+      </w:r>
+      <w:proofErr w:type="gramEnd"/>
+      <w:r>
+        <w:rPr>
+          <w:lang w:val="sv-SE"/>
+        </w:rPr>
+        <w:t>Turing)</w:t>
       </w:r>
       <w:r>
         <w:rPr>
@@ -1098,11 +1160,35 @@
         </w:rPr>
         <w:t>∧</w:t>
       </w:r>
-      <w:r>
-        <w:rPr>
-          <w:lang w:val="sv-SE"/>
-        </w:rPr>
-        <w:t>uppkallatEfter(p,Turing))</w:t>
+      <w:proofErr w:type="spellStart"/>
+      <w:r>
+        <w:rPr>
+          <w:lang w:val="sv-SE"/>
+        </w:rPr>
+        <w:t>uppkallatEfter</w:t>
+      </w:r>
+      <w:proofErr w:type="spellEnd"/>
+      <w:r>
+        <w:rPr>
+          <w:lang w:val="sv-SE"/>
+        </w:rPr>
+        <w:t>(</w:t>
+      </w:r>
+      <w:proofErr w:type="spellStart"/>
+      <w:proofErr w:type="gramStart"/>
+      <w:r>
+        <w:rPr>
+          <w:lang w:val="sv-SE"/>
+        </w:rPr>
+        <w:t>p,Turing</w:t>
+      </w:r>
+      <w:proofErr w:type="spellEnd"/>
+      <w:proofErr w:type="gramEnd"/>
+      <w:r>
+        <w:rPr>
+          <w:lang w:val="sv-SE"/>
+        </w:rPr>
+        <w:t>))</w:t>
       </w:r>
     </w:p>
     <w:p>
@@ -1200,11 +1286,35 @@
         </w:rPr>
         <w:t>∧</w:t>
       </w:r>
-      <w:r>
-        <w:rPr>
-          <w:lang w:val="sv-SE"/>
-        </w:rPr>
-        <w:t>uppkallatEfter(p,Einstein))</w:t>
+      <w:proofErr w:type="spellStart"/>
+      <w:r>
+        <w:rPr>
+          <w:lang w:val="sv-SE"/>
+        </w:rPr>
+        <w:t>uppkallatEfter</w:t>
+      </w:r>
+      <w:proofErr w:type="spellEnd"/>
+      <w:r>
+        <w:rPr>
+          <w:lang w:val="sv-SE"/>
+        </w:rPr>
+        <w:t>(</w:t>
+      </w:r>
+      <w:proofErr w:type="spellStart"/>
+      <w:proofErr w:type="gramStart"/>
+      <w:r>
+        <w:rPr>
+          <w:lang w:val="sv-SE"/>
+        </w:rPr>
+        <w:t>p,Einstein</w:t>
+      </w:r>
+      <w:proofErr w:type="spellEnd"/>
+      <w:proofErr w:type="gramEnd"/>
+      <w:r>
+        <w:rPr>
+          <w:lang w:val="sv-SE"/>
+        </w:rPr>
+        <w:t>))</w:t>
       </w:r>
     </w:p>
     <w:p>
@@ -1446,7 +1556,21 @@
         <w:rPr>
           <w:lang w:val="sv-SE"/>
         </w:rPr>
-        <w:t>dd(x))→(</w:t>
+        <w:t>dd(x</w:t>
+      </w:r>
+      <w:proofErr w:type="gramStart"/>
+      <w:r>
+        <w:rPr>
+          <w:lang w:val="sv-SE"/>
+        </w:rPr>
+        <w:t>))→</w:t>
+      </w:r>
+      <w:proofErr w:type="gramEnd"/>
+      <w:r>
+        <w:rPr>
+          <w:lang w:val="sv-SE"/>
+        </w:rPr>
+        <w:t>(</w:t>
       </w:r>
       <w:r>
         <w:rPr>
@@ -1895,24 +2019,46 @@
                 <w:lang w:val="sv-SE"/>
               </w:rPr>
             </w:pPr>
+            <w:proofErr w:type="spellStart"/>
             <w:r>
               <w:rPr>
                 <w:shd w:val="clear" w:color="auto" w:fill="ADADAD" w:themeFill="background2" w:themeFillShade="BF"/>
               </w:rPr>
-              <w:t>galen(a)</w:t>
-            </w:r>
-            <w:r>
-              <w:rPr>
-                <w:rFonts w:ascii="Cambria Math" w:hAnsi="Cambria Math" w:cs="Cambria Math"/>
+              <w:t>galen</w:t>
+            </w:r>
+            <w:proofErr w:type="spellEnd"/>
+            <w:r>
+              <w:rPr>
                 <w:shd w:val="clear" w:color="auto" w:fill="ADADAD" w:themeFill="background2" w:themeFillShade="BF"/>
               </w:rPr>
+              <w:t>(a)</w:t>
+            </w:r>
+            <w:r>
+              <w:rPr>
+                <w:rFonts w:ascii="Cambria Math" w:hAnsi="Cambria Math" w:cs="Cambria Math"/>
+                <w:shd w:val="clear" w:color="auto" w:fill="ADADAD" w:themeFill="background2" w:themeFillShade="BF"/>
+              </w:rPr>
               <w:t>∧</w:t>
             </w:r>
             <w:r>
               <w:rPr>
                 <w:shd w:val="clear" w:color="auto" w:fill="ADADAD" w:themeFill="background2" w:themeFillShade="BF"/>
               </w:rPr>
-              <w:t>¬geni(a)</w:t>
+              <w:t>¬</w:t>
+            </w:r>
+            <w:proofErr w:type="spellStart"/>
+            <w:r>
+              <w:rPr>
+                <w:shd w:val="clear" w:color="auto" w:fill="ADADAD" w:themeFill="background2" w:themeFillShade="BF"/>
+              </w:rPr>
+              <w:t>geni</w:t>
+            </w:r>
+            <w:proofErr w:type="spellEnd"/>
+            <w:r>
+              <w:rPr>
+                <w:shd w:val="clear" w:color="auto" w:fill="ADADAD" w:themeFill="background2" w:themeFillShade="BF"/>
+              </w:rPr>
+              <w:t>(a)</w:t>
             </w:r>
           </w:p>
         </w:tc>
@@ -1939,25 +2085,29 @@
                 <w:lang w:val="sv-SE"/>
               </w:rPr>
             </w:pPr>
+            <w:proofErr w:type="spellStart"/>
             <w:r>
               <w:rPr>
                 <w:lang w:val="sv-SE"/>
               </w:rPr>
               <w:t>deMorgan</w:t>
             </w:r>
-          </w:p>
-          <w:p>
-            <w:pPr>
-              <w:rPr>
-                <w:lang w:val="sv-SE"/>
-              </w:rPr>
-            </w:pPr>
+            <w:proofErr w:type="spellEnd"/>
+          </w:p>
+          <w:p>
+            <w:pPr>
+              <w:rPr>
+                <w:lang w:val="sv-SE"/>
+              </w:rPr>
+            </w:pPr>
+            <w:proofErr w:type="spellStart"/>
             <w:r>
               <w:rPr>
                 <w:lang w:val="sv-SE"/>
               </w:rPr>
               <w:t>skolem</w:t>
             </w:r>
+            <w:proofErr w:type="spellEnd"/>
           </w:p>
         </w:tc>
       </w:tr>
@@ -1990,8 +2140,18 @@
                 <w:lang w:val="sv-SE"/>
               </w:rPr>
             </w:pPr>
-            <w:r>
-              <w:t>geni(Einstein)</w:t>
+            <w:proofErr w:type="spellStart"/>
+            <w:proofErr w:type="gramStart"/>
+            <w:r>
+              <w:t>geni</w:t>
+            </w:r>
+            <w:proofErr w:type="spellEnd"/>
+            <w:r>
+              <w:t>(</w:t>
+            </w:r>
+            <w:proofErr w:type="gramEnd"/>
+            <w:r>
+              <w:t>Einstein)</w:t>
             </w:r>
             <w:r>
               <w:rPr>
@@ -1999,8 +2159,13 @@
               </w:rPr>
               <w:t>∧</w:t>
             </w:r>
-            <w:r>
-              <w:t>geni(Turing)</w:t>
+            <w:proofErr w:type="spellStart"/>
+            <w:r>
+              <w:t>geni</w:t>
+            </w:r>
+            <w:proofErr w:type="spellEnd"/>
+            <w:r>
+              <w:t>(Turing)</w:t>
             </w:r>
           </w:p>
         </w:tc>
@@ -2015,8 +2180,18 @@
                 <w:lang w:val="sv-SE"/>
               </w:rPr>
             </w:pPr>
-            <w:r>
-              <w:t>geni(Einstein)</w:t>
+            <w:proofErr w:type="spellStart"/>
+            <w:proofErr w:type="gramStart"/>
+            <w:r>
+              <w:t>geni</w:t>
+            </w:r>
+            <w:proofErr w:type="spellEnd"/>
+            <w:r>
+              <w:t>(</w:t>
+            </w:r>
+            <w:proofErr w:type="gramEnd"/>
+            <w:r>
+              <w:t>Einstein)</w:t>
             </w:r>
             <w:r>
               <w:rPr>
@@ -2024,8 +2199,13 @@
               </w:rPr>
               <w:t>∧</w:t>
             </w:r>
-            <w:r>
-              <w:t>geni(Turing)</w:t>
+            <w:proofErr w:type="spellStart"/>
+            <w:r>
+              <w:t>geni</w:t>
+            </w:r>
+            <w:proofErr w:type="spellEnd"/>
+            <w:r>
+              <w:t>(Turing)</w:t>
             </w:r>
           </w:p>
         </w:tc>
@@ -2088,7 +2268,14 @@
               <w:rPr>
                 <w:lang w:val="sv-SE"/>
               </w:rPr>
-              <w:t>x(f</w:t>
+              <w:t>x(</w:t>
+            </w:r>
+            <w:proofErr w:type="spellStart"/>
+            <w:r>
+              <w:rPr>
+                <w:lang w:val="sv-SE"/>
+              </w:rPr>
+              <w:t>f</w:t>
             </w:r>
             <w:r>
               <w:rPr>
@@ -2100,7 +2287,14 @@
               <w:rPr>
                 <w:lang w:val="sv-SE"/>
               </w:rPr>
-              <w:t>reSinTid(x)</w:t>
+              <w:t>reSinTid</w:t>
+            </w:r>
+            <w:proofErr w:type="spellEnd"/>
+            <w:r>
+              <w:rPr>
+                <w:lang w:val="sv-SE"/>
+              </w:rPr>
+              <w:t>(x)</w:t>
             </w:r>
             <w:r>
               <w:rPr>
@@ -2168,7 +2362,21 @@
               <w:rPr>
                 <w:lang w:val="sv-SE"/>
               </w:rPr>
-              <w:t>x(¬(föreSinTid(x)</w:t>
+              <w:t>x(¬(</w:t>
+            </w:r>
+            <w:proofErr w:type="spellStart"/>
+            <w:r>
+              <w:rPr>
+                <w:lang w:val="sv-SE"/>
+              </w:rPr>
+              <w:t>föreSinTid</w:t>
+            </w:r>
+            <w:proofErr w:type="spellEnd"/>
+            <w:r>
+              <w:rPr>
+                <w:lang w:val="sv-SE"/>
+              </w:rPr>
+              <w:t>(x)</w:t>
             </w:r>
             <w:r>
               <w:rPr>
@@ -2181,7 +2389,14 @@
               <w:rPr>
                 <w:lang w:val="sv-SE"/>
               </w:rPr>
-              <w:t>galen(x))</w:t>
+              <w:t>galen(x</w:t>
+            </w:r>
+            <w:proofErr w:type="gramStart"/>
+            <w:r>
+              <w:rPr>
+                <w:lang w:val="sv-SE"/>
+              </w:rPr>
+              <w:t>))</w:t>
             </w:r>
             <w:r>
               <w:rPr>
@@ -2190,6 +2405,7 @@
               </w:rPr>
               <w:t>∨</w:t>
             </w:r>
+            <w:proofErr w:type="gramEnd"/>
             <w:r>
               <w:rPr>
                 <w:lang w:val="sv-SE"/>
@@ -2216,14 +2432,30 @@
                 <w:shd w:val="clear" w:color="auto" w:fill="ADADAD" w:themeFill="background2" w:themeFillShade="BF"/>
                 <w:lang w:val="sv-SE"/>
               </w:rPr>
-              <w:t>x((¬föreSinTid(x)</w:t>
-            </w:r>
-            <w:r>
-              <w:rPr>
-                <w:rFonts w:ascii="Cambria Math" w:hAnsi="Cambria Math" w:cs="Cambria Math"/>
+              <w:t>x((¬</w:t>
+            </w:r>
+            <w:proofErr w:type="spellStart"/>
+            <w:r>
+              <w:rPr>
                 <w:shd w:val="clear" w:color="auto" w:fill="ADADAD" w:themeFill="background2" w:themeFillShade="BF"/>
                 <w:lang w:val="sv-SE"/>
               </w:rPr>
+              <w:t>föreSinTid</w:t>
+            </w:r>
+            <w:proofErr w:type="spellEnd"/>
+            <w:r>
+              <w:rPr>
+                <w:shd w:val="clear" w:color="auto" w:fill="ADADAD" w:themeFill="background2" w:themeFillShade="BF"/>
+                <w:lang w:val="sv-SE"/>
+              </w:rPr>
+              <w:t>(x)</w:t>
+            </w:r>
+            <w:r>
+              <w:rPr>
+                <w:rFonts w:ascii="Cambria Math" w:hAnsi="Cambria Math" w:cs="Cambria Math"/>
+                <w:shd w:val="clear" w:color="auto" w:fill="ADADAD" w:themeFill="background2" w:themeFillShade="BF"/>
+                <w:lang w:val="sv-SE"/>
+              </w:rPr>
               <w:t>∧</w:t>
             </w:r>
             <w:r>
@@ -2231,16 +2463,25 @@
                 <w:shd w:val="clear" w:color="auto" w:fill="ADADAD" w:themeFill="background2" w:themeFillShade="BF"/>
                 <w:lang w:val="sv-SE"/>
               </w:rPr>
-              <w:t>¬galen(x))</w:t>
-            </w:r>
-            <w:r>
-              <w:rPr>
-                <w:rFonts w:ascii="Cambria Math" w:hAnsi="Cambria Math" w:cs="Cambria Math"/>
+              <w:t>¬galen(x</w:t>
+            </w:r>
+            <w:proofErr w:type="gramStart"/>
+            <w:r>
+              <w:rPr>
                 <w:shd w:val="clear" w:color="auto" w:fill="ADADAD" w:themeFill="background2" w:themeFillShade="BF"/>
                 <w:lang w:val="sv-SE"/>
               </w:rPr>
+              <w:t>))</w:t>
+            </w:r>
+            <w:r>
+              <w:rPr>
+                <w:rFonts w:ascii="Cambria Math" w:hAnsi="Cambria Math" w:cs="Cambria Math"/>
+                <w:shd w:val="clear" w:color="auto" w:fill="ADADAD" w:themeFill="background2" w:themeFillShade="BF"/>
+                <w:lang w:val="sv-SE"/>
+              </w:rPr>
               <w:t>∨</w:t>
             </w:r>
+            <w:proofErr w:type="gramEnd"/>
             <w:r>
               <w:rPr>
                 <w:shd w:val="clear" w:color="auto" w:fill="ADADAD" w:themeFill="background2" w:themeFillShade="BF"/>
@@ -2273,12 +2514,14 @@
                 <w:lang w:val="sv-SE"/>
               </w:rPr>
             </w:pPr>
+            <w:proofErr w:type="spellStart"/>
             <w:r>
               <w:rPr>
                 <w:lang w:val="sv-SE"/>
               </w:rPr>
               <w:t>deMorgan</w:t>
             </w:r>
+            <w:proofErr w:type="spellEnd"/>
           </w:p>
         </w:tc>
       </w:tr>
@@ -2311,6 +2554,8 @@
                 <w:lang w:val="sv-SE"/>
               </w:rPr>
             </w:pPr>
+            <w:proofErr w:type="spellStart"/>
+            <w:proofErr w:type="gramStart"/>
             <w:r>
               <w:rPr>
                 <w:lang w:val="sv-SE"/>
@@ -2327,7 +2572,21 @@
               <w:rPr>
                 <w:lang w:val="sv-SE"/>
               </w:rPr>
-              <w:t>reSinTid(Einstein)</w:t>
+              <w:t>reSinTid</w:t>
+            </w:r>
+            <w:proofErr w:type="spellEnd"/>
+            <w:r>
+              <w:rPr>
+                <w:lang w:val="sv-SE"/>
+              </w:rPr>
+              <w:t>(</w:t>
+            </w:r>
+            <w:proofErr w:type="gramEnd"/>
+            <w:r>
+              <w:rPr>
+                <w:lang w:val="sv-SE"/>
+              </w:rPr>
+              <w:t>Einstein)</w:t>
             </w:r>
             <w:r>
               <w:rPr>
@@ -2336,6 +2595,7 @@
               </w:rPr>
               <w:t>∧</w:t>
             </w:r>
+            <w:proofErr w:type="spellStart"/>
             <w:r>
               <w:rPr>
                 <w:lang w:val="sv-SE"/>
@@ -2352,7 +2612,14 @@
               <w:rPr>
                 <w:lang w:val="sv-SE"/>
               </w:rPr>
-              <w:t>reSinTid(Turing)</w:t>
+              <w:t>reSinTid</w:t>
+            </w:r>
+            <w:proofErr w:type="spellEnd"/>
+            <w:r>
+              <w:rPr>
+                <w:lang w:val="sv-SE"/>
+              </w:rPr>
+              <w:t>(Turing)</w:t>
             </w:r>
           </w:p>
         </w:tc>
@@ -2367,6 +2634,8 @@
                 <w:lang w:val="sv-SE"/>
               </w:rPr>
             </w:pPr>
+            <w:proofErr w:type="spellStart"/>
+            <w:proofErr w:type="gramStart"/>
             <w:r>
               <w:rPr>
                 <w:lang w:val="sv-SE"/>
@@ -2383,7 +2652,21 @@
               <w:rPr>
                 <w:lang w:val="sv-SE"/>
               </w:rPr>
-              <w:t>reSinTid(Einstein)</w:t>
+              <w:t>reSinTid</w:t>
+            </w:r>
+            <w:proofErr w:type="spellEnd"/>
+            <w:r>
+              <w:rPr>
+                <w:lang w:val="sv-SE"/>
+              </w:rPr>
+              <w:t>(</w:t>
+            </w:r>
+            <w:proofErr w:type="gramEnd"/>
+            <w:r>
+              <w:rPr>
+                <w:lang w:val="sv-SE"/>
+              </w:rPr>
+              <w:t>Einstein)</w:t>
             </w:r>
             <w:r>
               <w:rPr>
@@ -2392,6 +2675,7 @@
               </w:rPr>
               <w:t>∧</w:t>
             </w:r>
+            <w:proofErr w:type="spellStart"/>
             <w:r>
               <w:rPr>
                 <w:lang w:val="sv-SE"/>
@@ -2408,7 +2692,14 @@
               <w:rPr>
                 <w:lang w:val="sv-SE"/>
               </w:rPr>
-              <w:t>reSinTid(Turing)</w:t>
+              <w:t>reSinTid</w:t>
+            </w:r>
+            <w:proofErr w:type="spellEnd"/>
+            <w:r>
+              <w:rPr>
+                <w:lang w:val="sv-SE"/>
+              </w:rPr>
+              <w:t>(Turing)</w:t>
             </w:r>
           </w:p>
         </w:tc>
@@ -2461,7 +2752,20 @@
               </w:rPr>
             </w:pPr>
             <w:r>
-              <w:t>¬nobelpristagare(Turing)</w:t>
+              <w:t>¬</w:t>
+            </w:r>
+            <w:proofErr w:type="spellStart"/>
+            <w:proofErr w:type="gramStart"/>
+            <w:r>
+              <w:t>nobelpristagare</w:t>
+            </w:r>
+            <w:proofErr w:type="spellEnd"/>
+            <w:r>
+              <w:t>(</w:t>
+            </w:r>
+            <w:proofErr w:type="gramEnd"/>
+            <w:r>
+              <w:t>Turing)</w:t>
             </w:r>
             <w:r>
               <w:rPr>
@@ -2469,8 +2773,13 @@
               </w:rPr>
               <w:t>∧</w:t>
             </w:r>
-            <w:r>
-              <w:t>nobelpristagare(Einstein)</w:t>
+            <w:proofErr w:type="spellStart"/>
+            <w:r>
+              <w:t>nobelpristagare</w:t>
+            </w:r>
+            <w:proofErr w:type="spellEnd"/>
+            <w:r>
+              <w:t>(Einstein)</w:t>
             </w:r>
           </w:p>
         </w:tc>
@@ -2481,7 +2790,20 @@
           </w:tcPr>
           <w:p>
             <w:r>
-              <w:t>¬nobelpristagare(Turing)</w:t>
+              <w:t>¬</w:t>
+            </w:r>
+            <w:proofErr w:type="spellStart"/>
+            <w:proofErr w:type="gramStart"/>
+            <w:r>
+              <w:t>nobelpristagare</w:t>
+            </w:r>
+            <w:proofErr w:type="spellEnd"/>
+            <w:r>
+              <w:t>(</w:t>
+            </w:r>
+            <w:proofErr w:type="gramEnd"/>
+            <w:r>
+              <w:t>Turing)</w:t>
             </w:r>
             <w:r>
               <w:rPr>
@@ -2489,9 +2811,11 @@
               </w:rPr>
               <w:t>∧</w:t>
             </w:r>
+            <w:proofErr w:type="spellStart"/>
             <w:r>
               <w:t>nobelpristagare</w:t>
             </w:r>
+            <w:proofErr w:type="spellEnd"/>
           </w:p>
           <w:p>
             <w:pPr>
@@ -2572,11 +2896,35 @@
               </w:rPr>
               <w:t>∧</w:t>
             </w:r>
-            <w:r>
-              <w:rPr>
-                <w:lang w:val="sv-SE"/>
-              </w:rPr>
-              <w:t>uppkallatEfter(p,Turing))</w:t>
+            <w:proofErr w:type="spellStart"/>
+            <w:r>
+              <w:rPr>
+                <w:lang w:val="sv-SE"/>
+              </w:rPr>
+              <w:t>uppkallatEfter</w:t>
+            </w:r>
+            <w:proofErr w:type="spellEnd"/>
+            <w:r>
+              <w:rPr>
+                <w:lang w:val="sv-SE"/>
+              </w:rPr>
+              <w:t>(</w:t>
+            </w:r>
+            <w:proofErr w:type="spellStart"/>
+            <w:proofErr w:type="gramStart"/>
+            <w:r>
+              <w:rPr>
+                <w:lang w:val="sv-SE"/>
+              </w:rPr>
+              <w:t>p,Turing</w:t>
+            </w:r>
+            <w:proofErr w:type="spellEnd"/>
+            <w:proofErr w:type="gramEnd"/>
+            <w:r>
+              <w:rPr>
+                <w:lang w:val="sv-SE"/>
+              </w:rPr>
+              <w:t>))</w:t>
             </w:r>
           </w:p>
         </w:tc>
@@ -2611,11 +2959,35 @@
               </w:rPr>
               <w:t>∧</w:t>
             </w:r>
-            <w:r>
-              <w:rPr>
-                <w:lang w:val="sv-SE"/>
-              </w:rPr>
-              <w:t>uppkallatEfter(p,Turing))</w:t>
+            <w:proofErr w:type="spellStart"/>
+            <w:r>
+              <w:rPr>
+                <w:lang w:val="sv-SE"/>
+              </w:rPr>
+              <w:t>uppkallatEfter</w:t>
+            </w:r>
+            <w:proofErr w:type="spellEnd"/>
+            <w:r>
+              <w:rPr>
+                <w:lang w:val="sv-SE"/>
+              </w:rPr>
+              <w:t>(</w:t>
+            </w:r>
+            <w:proofErr w:type="spellStart"/>
+            <w:proofErr w:type="gramStart"/>
+            <w:r>
+              <w:rPr>
+                <w:lang w:val="sv-SE"/>
+              </w:rPr>
+              <w:t>p,Turing</w:t>
+            </w:r>
+            <w:proofErr w:type="spellEnd"/>
+            <w:proofErr w:type="gramEnd"/>
+            <w:r>
+              <w:rPr>
+                <w:lang w:val="sv-SE"/>
+              </w:rPr>
+              <w:t>))</w:t>
             </w:r>
           </w:p>
           <w:p>
@@ -2631,6 +3003,7 @@
               </w:rPr>
               <w:t>pris(p1</w:t>
             </w:r>
+            <w:proofErr w:type="gramStart"/>
             <w:r>
               <w:rPr>
                 <w:rFonts w:ascii="Arial" w:hAnsi="Arial" w:cs="Arial"/>
@@ -2654,12 +3027,22 @@
               </w:rPr>
               <w:t>∧</w:t>
             </w:r>
+            <w:proofErr w:type="spellStart"/>
+            <w:proofErr w:type="gramEnd"/>
             <w:r>
               <w:rPr>
                 <w:shd w:val="clear" w:color="auto" w:fill="ADADAD" w:themeFill="background2" w:themeFillShade="BF"/>
                 <w:lang w:val="sv-SE"/>
               </w:rPr>
-              <w:t>uppkallatEfter(p1</w:t>
+              <w:t>uppkallatEfter</w:t>
+            </w:r>
+            <w:proofErr w:type="spellEnd"/>
+            <w:r>
+              <w:rPr>
+                <w:shd w:val="clear" w:color="auto" w:fill="ADADAD" w:themeFill="background2" w:themeFillShade="BF"/>
+                <w:lang w:val="sv-SE"/>
+              </w:rPr>
+              <w:t>(p1</w:t>
             </w:r>
             <w:r>
               <w:rPr>
@@ -2701,12 +3084,14 @@
                 <w:lang w:val="sv-SE"/>
               </w:rPr>
             </w:pPr>
+            <w:proofErr w:type="spellStart"/>
             <w:r>
               <w:rPr>
                 <w:lang w:val="sv-SE"/>
               </w:rPr>
               <w:t>skolem</w:t>
             </w:r>
+            <w:proofErr w:type="spellEnd"/>
           </w:p>
         </w:tc>
       </w:tr>
@@ -2760,11 +3145,35 @@
               </w:rPr>
               <w:t>∧</w:t>
             </w:r>
-            <w:r>
-              <w:rPr>
-                <w:lang w:val="sv-SE"/>
-              </w:rPr>
-              <w:t>uppkallatEfter(p,Einstein))</w:t>
+            <w:proofErr w:type="spellStart"/>
+            <w:r>
+              <w:rPr>
+                <w:lang w:val="sv-SE"/>
+              </w:rPr>
+              <w:t>uppkallatEfter</w:t>
+            </w:r>
+            <w:proofErr w:type="spellEnd"/>
+            <w:r>
+              <w:rPr>
+                <w:lang w:val="sv-SE"/>
+              </w:rPr>
+              <w:t>(</w:t>
+            </w:r>
+            <w:proofErr w:type="spellStart"/>
+            <w:proofErr w:type="gramStart"/>
+            <w:r>
+              <w:rPr>
+                <w:lang w:val="sv-SE"/>
+              </w:rPr>
+              <w:t>p,Einstein</w:t>
+            </w:r>
+            <w:proofErr w:type="spellEnd"/>
+            <w:proofErr w:type="gramEnd"/>
+            <w:r>
+              <w:rPr>
+                <w:lang w:val="sv-SE"/>
+              </w:rPr>
+              <w:t>))</w:t>
             </w:r>
           </w:p>
         </w:tc>
@@ -2799,11 +3208,35 @@
               </w:rPr>
               <w:t>∧</w:t>
             </w:r>
-            <w:r>
-              <w:rPr>
-                <w:lang w:val="sv-SE"/>
-              </w:rPr>
-              <w:t>uppkallatEfter(p,Einstein))</w:t>
+            <w:proofErr w:type="spellStart"/>
+            <w:r>
+              <w:rPr>
+                <w:lang w:val="sv-SE"/>
+              </w:rPr>
+              <w:t>uppkallatEfter</w:t>
+            </w:r>
+            <w:proofErr w:type="spellEnd"/>
+            <w:r>
+              <w:rPr>
+                <w:lang w:val="sv-SE"/>
+              </w:rPr>
+              <w:t>(</w:t>
+            </w:r>
+            <w:proofErr w:type="spellStart"/>
+            <w:proofErr w:type="gramStart"/>
+            <w:r>
+              <w:rPr>
+                <w:lang w:val="sv-SE"/>
+              </w:rPr>
+              <w:t>p,Einstein</w:t>
+            </w:r>
+            <w:proofErr w:type="spellEnd"/>
+            <w:proofErr w:type="gramEnd"/>
+            <w:r>
+              <w:rPr>
+                <w:lang w:val="sv-SE"/>
+              </w:rPr>
+              <w:t>))</w:t>
             </w:r>
           </w:p>
           <w:p>
@@ -2819,6 +3252,7 @@
               </w:rPr>
               <w:t>pris(p2</w:t>
             </w:r>
+            <w:proofErr w:type="gramStart"/>
             <w:r>
               <w:rPr>
                 <w:rFonts w:ascii="Arial" w:hAnsi="Arial" w:cs="Arial"/>
@@ -2842,12 +3276,22 @@
               </w:rPr>
               <w:t>∧</w:t>
             </w:r>
+            <w:proofErr w:type="spellStart"/>
+            <w:proofErr w:type="gramEnd"/>
             <w:r>
               <w:rPr>
                 <w:shd w:val="clear" w:color="auto" w:fill="ADADAD" w:themeFill="background2" w:themeFillShade="BF"/>
                 <w:lang w:val="sv-SE"/>
               </w:rPr>
-              <w:t>uppkallatEfter(p2</w:t>
+              <w:t>uppkallatEfter</w:t>
+            </w:r>
+            <w:proofErr w:type="spellEnd"/>
+            <w:r>
+              <w:rPr>
+                <w:shd w:val="clear" w:color="auto" w:fill="ADADAD" w:themeFill="background2" w:themeFillShade="BF"/>
+                <w:lang w:val="sv-SE"/>
+              </w:rPr>
+              <w:t>(p2</w:t>
             </w:r>
             <w:r>
               <w:rPr>
@@ -2889,12 +3333,14 @@
                 <w:lang w:val="sv-SE"/>
               </w:rPr>
             </w:pPr>
+            <w:proofErr w:type="spellStart"/>
             <w:r>
               <w:rPr>
                 <w:lang w:val="sv-SE"/>
               </w:rPr>
               <w:t>skolem</w:t>
             </w:r>
+            <w:proofErr w:type="spellEnd"/>
           </w:p>
         </w:tc>
       </w:tr>
@@ -2975,7 +3421,21 @@
               <w:rPr>
                 <w:lang w:val="sv-SE"/>
               </w:rPr>
-              <w:t>dd(x))→(</w:t>
+              <w:t>dd(x</w:t>
+            </w:r>
+            <w:proofErr w:type="gramStart"/>
+            <w:r>
+              <w:rPr>
+                <w:lang w:val="sv-SE"/>
+              </w:rPr>
+              <w:t>))→</w:t>
+            </w:r>
+            <w:proofErr w:type="gramEnd"/>
+            <w:r>
+              <w:rPr>
+                <w:lang w:val="sv-SE"/>
+              </w:rPr>
+              <w:t>(</w:t>
             </w:r>
             <w:r>
               <w:rPr>
@@ -3093,7 +3553,23 @@
                 <w:rFonts w:ascii="Cambria Math" w:hAnsi="Cambria Math" w:cs="Cambria Math"/>
                 <w:lang w:val="sv-SE"/>
               </w:rPr>
-              <w:t>dd(x))∨(</w:t>
+              <w:t>dd(x</w:t>
+            </w:r>
+            <w:proofErr w:type="gramStart"/>
+            <w:r>
+              <w:rPr>
+                <w:rFonts w:ascii="Cambria Math" w:hAnsi="Cambria Math" w:cs="Cambria Math"/>
+                <w:lang w:val="sv-SE"/>
+              </w:rPr>
+              <w:t>))∨</w:t>
+            </w:r>
+            <w:proofErr w:type="gramEnd"/>
+            <w:r>
+              <w:rPr>
+                <w:rFonts w:ascii="Cambria Math" w:hAnsi="Cambria Math" w:cs="Cambria Math"/>
+                <w:lang w:val="sv-SE"/>
+              </w:rPr>
+              <w:t>(</w:t>
             </w:r>
           </w:p>
           <w:p>
@@ -3118,12 +3594,39 @@
                 <w:lang w:val="sv-SE"/>
               </w:rPr>
             </w:pPr>
-            <w:r>
-              <w:rPr>
-                <w:rFonts w:ascii="Cambria Math" w:hAnsi="Cambria Math" w:cs="Cambria Math"/>
-                <w:lang w:val="sv-SE"/>
-              </w:rPr>
-              <w:t>uppkallatEfter(p,x)))∨lycklig(x)))</w:t>
+            <w:proofErr w:type="spellStart"/>
+            <w:r>
+              <w:rPr>
+                <w:rFonts w:ascii="Cambria Math" w:hAnsi="Cambria Math" w:cs="Cambria Math"/>
+                <w:lang w:val="sv-SE"/>
+              </w:rPr>
+              <w:t>uppkallatEfter</w:t>
+            </w:r>
+            <w:proofErr w:type="spellEnd"/>
+            <w:r>
+              <w:rPr>
+                <w:rFonts w:ascii="Cambria Math" w:hAnsi="Cambria Math" w:cs="Cambria Math"/>
+                <w:lang w:val="sv-SE"/>
+              </w:rPr>
+              <w:t>(</w:t>
+            </w:r>
+            <w:proofErr w:type="spellStart"/>
+            <w:proofErr w:type="gramStart"/>
+            <w:r>
+              <w:rPr>
+                <w:rFonts w:ascii="Cambria Math" w:hAnsi="Cambria Math" w:cs="Cambria Math"/>
+                <w:lang w:val="sv-SE"/>
+              </w:rPr>
+              <w:t>p,x</w:t>
+            </w:r>
+            <w:proofErr w:type="spellEnd"/>
+            <w:proofErr w:type="gramEnd"/>
+            <w:r>
+              <w:rPr>
+                <w:rFonts w:ascii="Cambria Math" w:hAnsi="Cambria Math" w:cs="Cambria Math"/>
+                <w:lang w:val="sv-SE"/>
+              </w:rPr>
+              <w:t>)))∨lycklig(x)))</w:t>
             </w:r>
           </w:p>
           <w:p>
@@ -3173,37 +3676,96 @@
                 <w:rFonts w:ascii="Cambria Math" w:hAnsi="Cambria Math" w:cs="Cambria Math"/>
                 <w:lang w:val="sv-SE"/>
               </w:rPr>
-              <w:t>dd(x))∨(</w:t>
-            </w:r>
-          </w:p>
-          <w:p>
-            <w:pPr>
-              <w:rPr>
-                <w:rFonts w:ascii="Cambria Math" w:hAnsi="Cambria Math" w:cs="Cambria Math"/>
-                <w:lang w:val="sv-SE"/>
-              </w:rPr>
-            </w:pPr>
-            <w:r>
-              <w:rPr>
-                <w:rFonts w:ascii="Cambria Math" w:hAnsi="Cambria Math" w:cs="Cambria Math"/>
-                <w:lang w:val="sv-SE"/>
-              </w:rPr>
-              <w:t>¬(nobelpristagare(x))∨¬(∃p(pris(p)∧</w:t>
-            </w:r>
-          </w:p>
-          <w:p>
-            <w:pPr>
-              <w:rPr>
-                <w:rFonts w:ascii="Cambria Math" w:hAnsi="Cambria Math" w:cs="Cambria Math"/>
-                <w:lang w:val="sv-SE"/>
-              </w:rPr>
-            </w:pPr>
-            <w:r>
-              <w:rPr>
-                <w:rFonts w:ascii="Cambria Math" w:hAnsi="Cambria Math" w:cs="Cambria Math"/>
-                <w:lang w:val="sv-SE"/>
-              </w:rPr>
-              <w:t>uppkallatEfter(p,x)))∨lycklig(x)))</w:t>
+              <w:t>dd(x</w:t>
+            </w:r>
+            <w:proofErr w:type="gramStart"/>
+            <w:r>
+              <w:rPr>
+                <w:rFonts w:ascii="Cambria Math" w:hAnsi="Cambria Math" w:cs="Cambria Math"/>
+                <w:lang w:val="sv-SE"/>
+              </w:rPr>
+              <w:t>))∨</w:t>
+            </w:r>
+            <w:proofErr w:type="gramEnd"/>
+            <w:r>
+              <w:rPr>
+                <w:rFonts w:ascii="Cambria Math" w:hAnsi="Cambria Math" w:cs="Cambria Math"/>
+                <w:lang w:val="sv-SE"/>
+              </w:rPr>
+              <w:t>(</w:t>
+            </w:r>
+          </w:p>
+          <w:p>
+            <w:pPr>
+              <w:rPr>
+                <w:rFonts w:ascii="Cambria Math" w:hAnsi="Cambria Math" w:cs="Cambria Math"/>
+                <w:lang w:val="sv-SE"/>
+              </w:rPr>
+            </w:pPr>
+            <w:r>
+              <w:rPr>
+                <w:rFonts w:ascii="Cambria Math" w:hAnsi="Cambria Math" w:cs="Cambria Math"/>
+                <w:lang w:val="sv-SE"/>
+              </w:rPr>
+              <w:t>¬(nobelpristagare(x</w:t>
+            </w:r>
+            <w:proofErr w:type="gramStart"/>
+            <w:r>
+              <w:rPr>
+                <w:rFonts w:ascii="Cambria Math" w:hAnsi="Cambria Math" w:cs="Cambria Math"/>
+                <w:lang w:val="sv-SE"/>
+              </w:rPr>
+              <w:t>))∨</w:t>
+            </w:r>
+            <w:proofErr w:type="gramEnd"/>
+            <w:r>
+              <w:rPr>
+                <w:rFonts w:ascii="Cambria Math" w:hAnsi="Cambria Math" w:cs="Cambria Math"/>
+                <w:lang w:val="sv-SE"/>
+              </w:rPr>
+              <w:t>¬(∃p(pris(p)∧</w:t>
+            </w:r>
+          </w:p>
+          <w:p>
+            <w:pPr>
+              <w:rPr>
+                <w:rFonts w:ascii="Cambria Math" w:hAnsi="Cambria Math" w:cs="Cambria Math"/>
+                <w:lang w:val="sv-SE"/>
+              </w:rPr>
+            </w:pPr>
+            <w:proofErr w:type="spellStart"/>
+            <w:r>
+              <w:rPr>
+                <w:rFonts w:ascii="Cambria Math" w:hAnsi="Cambria Math" w:cs="Cambria Math"/>
+                <w:lang w:val="sv-SE"/>
+              </w:rPr>
+              <w:t>uppkallatEfter</w:t>
+            </w:r>
+            <w:proofErr w:type="spellEnd"/>
+            <w:r>
+              <w:rPr>
+                <w:rFonts w:ascii="Cambria Math" w:hAnsi="Cambria Math" w:cs="Cambria Math"/>
+                <w:lang w:val="sv-SE"/>
+              </w:rPr>
+              <w:t>(</w:t>
+            </w:r>
+            <w:proofErr w:type="spellStart"/>
+            <w:proofErr w:type="gramStart"/>
+            <w:r>
+              <w:rPr>
+                <w:rFonts w:ascii="Cambria Math" w:hAnsi="Cambria Math" w:cs="Cambria Math"/>
+                <w:lang w:val="sv-SE"/>
+              </w:rPr>
+              <w:t>p,x</w:t>
+            </w:r>
+            <w:proofErr w:type="spellEnd"/>
+            <w:proofErr w:type="gramEnd"/>
+            <w:r>
+              <w:rPr>
+                <w:rFonts w:ascii="Cambria Math" w:hAnsi="Cambria Math" w:cs="Cambria Math"/>
+                <w:lang w:val="sv-SE"/>
+              </w:rPr>
+              <w:t>)))∨lycklig(x)))</w:t>
             </w:r>
           </w:p>
           <w:p>
@@ -3254,37 +3816,117 @@
                 <w:rFonts w:ascii="Cambria Math" w:hAnsi="Cambria Math" w:cs="Cambria Math"/>
                 <w:lang w:val="sv-SE"/>
               </w:rPr>
-              <w:t>dd(x))∨(</w:t>
-            </w:r>
-          </w:p>
-          <w:p>
-            <w:pPr>
-              <w:rPr>
-                <w:rFonts w:ascii="Cambria Math" w:hAnsi="Cambria Math" w:cs="Cambria Math"/>
-                <w:lang w:val="sv-SE"/>
-              </w:rPr>
-            </w:pPr>
-            <w:r>
-              <w:rPr>
-                <w:rFonts w:ascii="Cambria Math" w:hAnsi="Cambria Math" w:cs="Cambria Math"/>
-                <w:lang w:val="sv-SE"/>
-              </w:rPr>
-              <w:t>¬(nobelpristagare(x))∨¬(pris(c)∧</w:t>
-            </w:r>
-          </w:p>
-          <w:p>
-            <w:pPr>
-              <w:rPr>
-                <w:rFonts w:ascii="Cambria Math" w:hAnsi="Cambria Math" w:cs="Cambria Math"/>
-                <w:lang w:val="sv-SE"/>
-              </w:rPr>
-            </w:pPr>
-            <w:r>
-              <w:rPr>
-                <w:rFonts w:ascii="Cambria Math" w:hAnsi="Cambria Math" w:cs="Cambria Math"/>
-                <w:lang w:val="sv-SE"/>
-              </w:rPr>
-              <w:t>uppkallatEfter(c,x))∨lycklig(x)))</w:t>
+              <w:t>dd(x</w:t>
+            </w:r>
+            <w:proofErr w:type="gramStart"/>
+            <w:r>
+              <w:rPr>
+                <w:rFonts w:ascii="Cambria Math" w:hAnsi="Cambria Math" w:cs="Cambria Math"/>
+                <w:lang w:val="sv-SE"/>
+              </w:rPr>
+              <w:t>))∨</w:t>
+            </w:r>
+            <w:proofErr w:type="gramEnd"/>
+            <w:r>
+              <w:rPr>
+                <w:rFonts w:ascii="Cambria Math" w:hAnsi="Cambria Math" w:cs="Cambria Math"/>
+                <w:lang w:val="sv-SE"/>
+              </w:rPr>
+              <w:t>(</w:t>
+            </w:r>
+          </w:p>
+          <w:p>
+            <w:pPr>
+              <w:rPr>
+                <w:rFonts w:ascii="Cambria Math" w:hAnsi="Cambria Math" w:cs="Cambria Math"/>
+                <w:lang w:val="sv-SE"/>
+              </w:rPr>
+            </w:pPr>
+            <w:r>
+              <w:rPr>
+                <w:rFonts w:ascii="Cambria Math" w:hAnsi="Cambria Math" w:cs="Cambria Math"/>
+                <w:lang w:val="sv-SE"/>
+              </w:rPr>
+              <w:t>¬(nobelpristagare(x</w:t>
+            </w:r>
+            <w:proofErr w:type="gramStart"/>
+            <w:r>
+              <w:rPr>
+                <w:rFonts w:ascii="Cambria Math" w:hAnsi="Cambria Math" w:cs="Cambria Math"/>
+                <w:lang w:val="sv-SE"/>
+              </w:rPr>
+              <w:t>))∨</w:t>
+            </w:r>
+            <w:proofErr w:type="gramEnd"/>
+            <w:r>
+              <w:rPr>
+                <w:rFonts w:ascii="Cambria Math" w:hAnsi="Cambria Math" w:cs="Cambria Math"/>
+                <w:lang w:val="sv-SE"/>
+              </w:rPr>
+              <w:t>¬(pris(</w:t>
+            </w:r>
+            <w:r>
+              <w:rPr>
+                <w:rFonts w:ascii="Cambria Math" w:hAnsi="Cambria Math" w:cs="Cambria Math"/>
+                <w:lang w:val="sv-SE"/>
+              </w:rPr>
+              <w:t>p</w:t>
+            </w:r>
+            <w:r>
+              <w:rPr>
+                <w:rFonts w:ascii="Cambria Math" w:hAnsi="Cambria Math" w:cs="Cambria Math"/>
+                <w:lang w:val="sv-SE"/>
+              </w:rPr>
+              <w:t>)∧</w:t>
+            </w:r>
+          </w:p>
+          <w:p>
+            <w:pPr>
+              <w:rPr>
+                <w:rFonts w:ascii="Cambria Math" w:hAnsi="Cambria Math" w:cs="Cambria Math"/>
+                <w:lang w:val="sv-SE"/>
+              </w:rPr>
+            </w:pPr>
+            <w:proofErr w:type="spellStart"/>
+            <w:r>
+              <w:rPr>
+                <w:rFonts w:ascii="Cambria Math" w:hAnsi="Cambria Math" w:cs="Cambria Math"/>
+                <w:lang w:val="sv-SE"/>
+              </w:rPr>
+              <w:t>uppkallatEfter</w:t>
+            </w:r>
+            <w:proofErr w:type="spellEnd"/>
+            <w:r>
+              <w:rPr>
+                <w:rFonts w:ascii="Cambria Math" w:hAnsi="Cambria Math" w:cs="Cambria Math"/>
+                <w:lang w:val="sv-SE"/>
+              </w:rPr>
+              <w:t>(</w:t>
+            </w:r>
+            <w:proofErr w:type="spellStart"/>
+            <w:proofErr w:type="gramStart"/>
+            <w:r>
+              <w:rPr>
+                <w:rFonts w:ascii="Cambria Math" w:hAnsi="Cambria Math" w:cs="Cambria Math"/>
+                <w:lang w:val="sv-SE"/>
+              </w:rPr>
+              <w:t>p</w:t>
+            </w:r>
+            <w:r>
+              <w:rPr>
+                <w:rFonts w:ascii="Cambria Math" w:hAnsi="Cambria Math" w:cs="Cambria Math"/>
+                <w:lang w:val="sv-SE"/>
+              </w:rPr>
+              <w:t>,x</w:t>
+            </w:r>
+            <w:proofErr w:type="spellEnd"/>
+            <w:proofErr w:type="gramEnd"/>
+            <w:r>
+              <w:rPr>
+                <w:rFonts w:ascii="Cambria Math" w:hAnsi="Cambria Math" w:cs="Cambria Math"/>
+                <w:lang w:val="sv-SE"/>
+              </w:rPr>
+              <w:t>))∨lycklig(x)))</w:t>
             </w:r>
           </w:p>
           <w:p>
@@ -3335,7 +3977,23 @@
                 <w:rFonts w:ascii="Cambria Math" w:hAnsi="Cambria Math" w:cs="Cambria Math"/>
                 <w:lang w:val="sv-SE"/>
               </w:rPr>
-              <w:t>dd(x))∨¬nobelpristagare(x)∨¬pris(c)∨¬uppkallatEfter(c,x)</w:t>
+              <w:t>dd(x</w:t>
+            </w:r>
+            <w:proofErr w:type="gramStart"/>
+            <w:r>
+              <w:rPr>
+                <w:rFonts w:ascii="Cambria Math" w:hAnsi="Cambria Math" w:cs="Cambria Math"/>
+                <w:lang w:val="sv-SE"/>
+              </w:rPr>
+              <w:t>))∨</w:t>
+            </w:r>
+            <w:proofErr w:type="gramEnd"/>
+            <w:r>
+              <w:rPr>
+                <w:rFonts w:ascii="Cambria Math" w:hAnsi="Cambria Math" w:cs="Cambria Math"/>
+                <w:lang w:val="sv-SE"/>
+              </w:rPr>
+              <w:t>¬nobelpristagare(x)∨¬pris(c)∨¬uppkallatEfter(c,x)</w:t>
             </w:r>
           </w:p>
           <w:p>
@@ -3398,46 +4056,50 @@
                 <w:lang w:val="sv-SE"/>
               </w:rPr>
             </w:pPr>
+            <w:proofErr w:type="spellStart"/>
             <w:r>
               <w:rPr>
                 <w:lang w:val="sv-SE"/>
               </w:rPr>
               <w:t>deMorgan</w:t>
             </w:r>
-          </w:p>
-          <w:p>
-            <w:pPr>
-              <w:rPr>
-                <w:lang w:val="sv-SE"/>
-              </w:rPr>
-            </w:pPr>
-          </w:p>
-          <w:p>
-            <w:pPr>
-              <w:rPr>
-                <w:lang w:val="sv-SE"/>
-              </w:rPr>
-            </w:pPr>
-          </w:p>
-          <w:p>
-            <w:pPr>
-              <w:rPr>
-                <w:lang w:val="sv-SE"/>
-              </w:rPr>
-            </w:pPr>
-          </w:p>
-          <w:p>
-            <w:pPr>
-              <w:rPr>
-                <w:lang w:val="sv-SE"/>
-              </w:rPr>
-            </w:pPr>
+            <w:proofErr w:type="spellEnd"/>
+          </w:p>
+          <w:p>
+            <w:pPr>
+              <w:rPr>
+                <w:lang w:val="sv-SE"/>
+              </w:rPr>
+            </w:pPr>
+          </w:p>
+          <w:p>
+            <w:pPr>
+              <w:rPr>
+                <w:lang w:val="sv-SE"/>
+              </w:rPr>
+            </w:pPr>
+          </w:p>
+          <w:p>
+            <w:pPr>
+              <w:rPr>
+                <w:lang w:val="sv-SE"/>
+              </w:rPr>
+            </w:pPr>
+          </w:p>
+          <w:p>
+            <w:pPr>
+              <w:rPr>
+                <w:lang w:val="sv-SE"/>
+              </w:rPr>
+            </w:pPr>
+            <w:proofErr w:type="spellStart"/>
             <w:r>
               <w:rPr>
                 <w:lang w:val="sv-SE"/>
               </w:rPr>
               <w:t>Skolem</w:t>
             </w:r>
+            <w:proofErr w:type="spellEnd"/>
           </w:p>
           <w:p>
             <w:pPr>
@@ -3517,8 +4179,16 @@
         <w:rPr>
           <w:lang w:val="sv-SE"/>
         </w:rPr>
-        <w:t>¬geni(</w:t>
-      </w:r>
+        <w:t>¬</w:t>
+      </w:r>
+      <w:proofErr w:type="gramStart"/>
+      <w:r>
+        <w:rPr>
+          <w:lang w:val="sv-SE"/>
+        </w:rPr>
+        <w:t>geni(</w:t>
+      </w:r>
+      <w:proofErr w:type="gramEnd"/>
       <w:r>
         <w:rPr>
           <w:lang w:val="sv-SE"/>
@@ -3568,9 +4238,16 @@
           <w:lang w:val="sv-SE"/>
         </w:rPr>
       </w:pPr>
-      <w:r>
-        <w:t>galen(</w:t>
-      </w:r>
+      <w:proofErr w:type="spellStart"/>
+      <w:proofErr w:type="gramStart"/>
+      <w:r>
+        <w:t>galen</w:t>
+      </w:r>
+      <w:proofErr w:type="spellEnd"/>
+      <w:r>
+        <w:t>(</w:t>
+      </w:r>
+      <w:proofErr w:type="gramEnd"/>
       <w:r>
         <w:t>Einstein</w:t>
       </w:r>
@@ -3584,7 +4261,15 @@
         <w:t>∧</w:t>
       </w:r>
       <w:r>
-        <w:t>¬geni(</w:t>
+        <w:t>¬</w:t>
+      </w:r>
+      <w:proofErr w:type="spellStart"/>
+      <w:r>
+        <w:t>geni</w:t>
+      </w:r>
+      <w:proofErr w:type="spellEnd"/>
+      <w:r>
+        <w:t>(</w:t>
       </w:r>
       <w:r>
         <w:t>Einstein</w:t>
@@ -3604,8 +4289,18 @@
           <w:lang w:val="sv-SE"/>
         </w:rPr>
       </w:pPr>
-      <w:r>
-        <w:t>geni(Einstein)</w:t>
+      <w:proofErr w:type="spellStart"/>
+      <w:proofErr w:type="gramStart"/>
+      <w:r>
+        <w:t>geni</w:t>
+      </w:r>
+      <w:proofErr w:type="spellEnd"/>
+      <w:r>
+        <w:t>(</w:t>
+      </w:r>
+      <w:proofErr w:type="gramEnd"/>
+      <w:r>
+        <w:t>Einstein)</w:t>
       </w:r>
     </w:p>
     <w:p>
@@ -3632,6 +4327,8 @@
         </w:rPr>
         <w:t>¬</w:t>
       </w:r>
+      <w:proofErr w:type="spellStart"/>
+      <w:proofErr w:type="gramStart"/>
       <w:r>
         <w:rPr>
           <w:lang w:val="sv-SE"/>
@@ -3649,8 +4346,16 @@
         <w:rPr>
           <w:lang w:val="sv-SE"/>
         </w:rPr>
-        <w:t>reSinTid(</w:t>
-      </w:r>
+        <w:t>reSinTid</w:t>
+      </w:r>
+      <w:proofErr w:type="spellEnd"/>
+      <w:r>
+        <w:rPr>
+          <w:lang w:val="sv-SE"/>
+        </w:rPr>
+        <w:t>(</w:t>
+      </w:r>
+      <w:proofErr w:type="gramEnd"/>
       <w:r>
         <w:rPr>
           <w:lang w:val="sv-SE"/>
@@ -3758,6 +4463,8 @@
           <w:lang w:val="sv-SE"/>
         </w:rPr>
       </w:pPr>
+      <w:proofErr w:type="spellStart"/>
+      <w:proofErr w:type="gramStart"/>
       <w:r>
         <w:rPr>
           <w:lang w:val="sv-SE"/>
@@ -3774,7 +4481,21 @@
         <w:rPr>
           <w:lang w:val="sv-SE"/>
         </w:rPr>
-        <w:t>reSinTid(Einstein)</w:t>
+        <w:t>reSinTid</w:t>
+      </w:r>
+      <w:proofErr w:type="spellEnd"/>
+      <w:r>
+        <w:rPr>
+          <w:lang w:val="sv-SE"/>
+        </w:rPr>
+        <w:t>(</w:t>
+      </w:r>
+      <w:proofErr w:type="gramEnd"/>
+      <w:r>
+        <w:rPr>
+          <w:lang w:val="sv-SE"/>
+        </w:rPr>
+        <w:t>Einstein)</w:t>
       </w:r>
     </w:p>
     <w:p>
@@ -3785,11 +4506,18 @@
           <w:numId w:val="1"/>
         </w:numPr>
       </w:pPr>
+      <w:proofErr w:type="spellStart"/>
+      <w:proofErr w:type="gramStart"/>
       <w:r>
         <w:t>nobelpristagare</w:t>
       </w:r>
-      <w:r>
-        <w:t>(Einstein)</w:t>
+      <w:proofErr w:type="spellEnd"/>
+      <w:r>
+        <w:t>(</w:t>
+      </w:r>
+      <w:proofErr w:type="gramEnd"/>
+      <w:r>
+        <w:t>Einstein)</w:t>
       </w:r>
     </w:p>
     <w:p>
@@ -3828,12 +4556,22 @@
         </w:rPr>
         <w:t>∧</w:t>
       </w:r>
-      <w:r>
-        <w:rPr>
-          <w:lang w:val="sv-SE"/>
-        </w:rPr>
-        <w:t>uppkallatEfter(</w:t>
-      </w:r>
+      <w:proofErr w:type="spellStart"/>
+      <w:r>
+        <w:rPr>
+          <w:lang w:val="sv-SE"/>
+        </w:rPr>
+        <w:t>uppkallatEfter</w:t>
+      </w:r>
+      <w:proofErr w:type="spellEnd"/>
+      <w:r>
+        <w:rPr>
+          <w:lang w:val="sv-SE"/>
+        </w:rPr>
+        <w:t>(</w:t>
+      </w:r>
+      <w:proofErr w:type="spellStart"/>
+      <w:proofErr w:type="gramStart"/>
       <w:r>
         <w:rPr>
           <w:lang w:val="sv-SE"/>
@@ -3846,6 +4584,8 @@
         </w:rPr>
         <w:t>,Einstein</w:t>
       </w:r>
+      <w:proofErr w:type="spellEnd"/>
+      <w:proofErr w:type="gramEnd"/>
       <w:r>
         <w:rPr>
           <w:lang w:val="sv-SE"/>
@@ -3871,12 +4611,14 @@
         </w:rPr>
         <w:t>¬</w:t>
       </w:r>
+      <w:proofErr w:type="gramStart"/>
       <w:r>
         <w:rPr>
           <w:lang w:val="sv-SE"/>
         </w:rPr>
         <w:t>galen(</w:t>
       </w:r>
+      <w:proofErr w:type="gramEnd"/>
       <w:r>
         <w:rPr>
           <w:lang w:val="sv-SE"/>
@@ -4072,7 +4814,21 @@
         <w:rPr>
           <w:lang w:val="sv-SE"/>
         </w:rPr>
-        <w:t>¬lycklig(Einstein)</w:t>
+        <w:t>¬</w:t>
+      </w:r>
+      <w:proofErr w:type="gramStart"/>
+      <w:r>
+        <w:rPr>
+          <w:lang w:val="sv-SE"/>
+        </w:rPr>
+        <w:t>lycklig(</w:t>
+      </w:r>
+      <w:proofErr w:type="gramEnd"/>
+      <w:r>
+        <w:rPr>
+          <w:lang w:val="sv-SE"/>
+        </w:rPr>
+        <w:t>Einstein)</w:t>
       </w:r>
     </w:p>
     <w:p>
@@ -4111,7 +4867,21 @@
         <w:rPr>
           <w:lang w:val="sv-SE"/>
         </w:rPr>
-        <w:t xml:space="preserve"> = 10 galen(Einstein)</w:t>
+        <w:t xml:space="preserve"> = 10 </w:t>
+      </w:r>
+      <w:proofErr w:type="gramStart"/>
+      <w:r>
+        <w:rPr>
+          <w:lang w:val="sv-SE"/>
+        </w:rPr>
+        <w:t>galen(</w:t>
+      </w:r>
+      <w:proofErr w:type="gramEnd"/>
+      <w:r>
+        <w:rPr>
+          <w:lang w:val="sv-SE"/>
+        </w:rPr>
+        <w:t>Einstein)</w:t>
       </w:r>
     </w:p>
     <w:p>
@@ -4140,12 +4910,14 @@
         </w:rPr>
         <w:t>¬</w:t>
       </w:r>
+      <w:proofErr w:type="gramStart"/>
       <w:r>
         <w:rPr>
           <w:lang w:val="sv-SE"/>
         </w:rPr>
         <w:t>galen(</w:t>
       </w:r>
+      <w:proofErr w:type="gramEnd"/>
       <w:r>
         <w:rPr>
           <w:lang w:val="sv-SE"/>
@@ -4235,6 +5007,7 @@
         </w:rPr>
         <w:t>¬</w:t>
       </w:r>
+      <w:proofErr w:type="gramStart"/>
       <w:r>
         <w:rPr>
           <w:lang w:val="sv-SE"/>
@@ -4267,6 +5040,7 @@
         </w:rPr>
         <w:t>dd(</w:t>
       </w:r>
+      <w:proofErr w:type="gramEnd"/>
       <w:r>
         <w:rPr>
           <w:lang w:val="sv-SE"/>
@@ -4318,12 +5092,14 @@
         </w:rPr>
         <w:t>¬</w:t>
       </w:r>
+      <w:proofErr w:type="gramStart"/>
       <w:r>
         <w:rPr>
           <w:lang w:val="sv-SE"/>
         </w:rPr>
         <w:t>galen(</w:t>
       </w:r>
+      <w:proofErr w:type="gramEnd"/>
       <w:r>
         <w:rPr>
           <w:lang w:val="sv-SE"/>
@@ -4372,8 +5148,16 @@
         <w:rPr>
           <w:lang w:val="sv-SE"/>
         </w:rPr>
-        <w:t>¬geni(</w:t>
-      </w:r>
+        <w:t>¬</w:t>
+      </w:r>
+      <w:proofErr w:type="gramStart"/>
+      <w:r>
+        <w:rPr>
+          <w:lang w:val="sv-SE"/>
+        </w:rPr>
+        <w:t>geni(</w:t>
+      </w:r>
+      <w:proofErr w:type="gramEnd"/>
       <w:r>
         <w:rPr>
           <w:lang w:val="sv-SE"/>
@@ -4423,8 +5207,16 @@
         <w:rPr>
           <w:lang w:val="sv-SE"/>
         </w:rPr>
-        <w:t>¬geni(</w:t>
-      </w:r>
+        <w:t>¬</w:t>
+      </w:r>
+      <w:proofErr w:type="gramStart"/>
+      <w:r>
+        <w:rPr>
+          <w:lang w:val="sv-SE"/>
+        </w:rPr>
+        <w:t>geni(</w:t>
+      </w:r>
+      <w:proofErr w:type="gramEnd"/>
       <w:r>
         <w:rPr>
           <w:lang w:val="sv-SE"/>

</xml_diff>